<commit_message>
Some fixes.Add new folder
Some fixes in files. Add new folder with Yandex.Speller test task
</commit_message>
<xml_diff>
--- a/TestTask_NaPopravku/Task_03/Regress-Plan.docx
+++ b/TestTask_NaPopravku/Task_03/Regress-Plan.docx
@@ -1773,7 +1773,14 @@
           <w:b/>
           <w:bCs/>
         </w:rPr>
-        <w:t>тестирование критического пути</w:t>
+        <w:t xml:space="preserve">тестирование </w:t>
+      </w:r>
+      <w:r>
+        <w:rPr>
+          <w:b/>
+          <w:bCs/>
+        </w:rPr>
+        <w:t>исправленного функционала</w:t>
       </w:r>
       <w:r>
         <w:t xml:space="preserve">, по </w:t>

</xml_diff>